<commit_message>
Personal teacher's days are available now
</commit_message>
<xml_diff>
--- a/public/docs/teachers/buttons/10/info.docx
+++ b/public/docs/teachers/buttons/10/info.docx
@@ -57,10 +57,7 @@
         <w:t>ВРЕМЯ РАБОТЫ СО СТУДЕНТАМИ</w:t>
       </w:r>
       <w:r>
-        <w:t>: день, дата</w:t>
-      </w:r>
-      <w:r>
-        <w:t>, ауд.</w:t>
+        <w:t>:</w:t>
       </w:r>
     </w:p>
     <w:sectPr>
@@ -475,6 +472,7 @@
   <w:style w:type="character" w:default="1" w:styleId="a0">
     <w:name w:val="Default Paragraph Font"/>
     <w:uiPriority w:val="1"/>
+    <w:semiHidden/>
     <w:unhideWhenUsed/>
   </w:style>
   <w:style w:type="table" w:default="1" w:styleId="a1">

</xml_diff>